<commit_message>
add input system and make player move
</commit_message>
<xml_diff>
--- a/documents/FinalProject-Showandtell1-BochaoWang-001087950.docx
+++ b/documents/FinalProject-Showandtell1-BochaoWang-001087950.docx
@@ -21,7 +21,57 @@
           <w:sz w:val="32"/>
           <w:szCs w:val="32"/>
         </w:rPr>
-        <w:t>Game Design Document - Dead Cells</w:t>
+        <w:t xml:space="preserve">Game Design Document </w:t>
+      </w:r>
+      <w:r>
+        <w:rPr>
+          <w:rFonts w:ascii="Times New Roman" w:eastAsia="Times New Roman" w:hAnsi="Times New Roman" w:cs="Times New Roman"/>
+          <w:b/>
+          <w:color w:val="2D3B45"/>
+          <w:sz w:val="32"/>
+          <w:szCs w:val="32"/>
+        </w:rPr>
+        <w:t>–</w:t>
+      </w:r>
+      <w:r>
+        <w:rPr>
+          <w:rFonts w:ascii="Times New Roman" w:eastAsia="Times New Roman" w:hAnsi="Times New Roman" w:cs="Times New Roman"/>
+          <w:b/>
+          <w:color w:val="2D3B45"/>
+          <w:sz w:val="32"/>
+          <w:szCs w:val="32"/>
+        </w:rPr>
+        <w:t xml:space="preserve"> </w:t>
+      </w:r>
+      <w:r>
+        <w:rPr>
+          <w:rFonts w:asciiTheme="minorEastAsia" w:hAnsiTheme="minorEastAsia" w:cs="Times New Roman" w:hint="eastAsia"/>
+          <w:b/>
+          <w:color w:val="2D3B45"/>
+          <w:sz w:val="32"/>
+          <w:szCs w:val="32"/>
+        </w:rPr>
+        <w:t>Thunder</w:t>
+      </w:r>
+      <w:r>
+        <w:rPr>
+          <w:rFonts w:asciiTheme="minorEastAsia" w:hAnsiTheme="minorEastAsia" w:cs="Times New Roman"/>
+          <w:b/>
+          <w:color w:val="2D3B45"/>
+          <w:sz w:val="32"/>
+          <w:szCs w:val="32"/>
+        </w:rPr>
+        <w:t xml:space="preserve"> </w:t>
+      </w:r>
+      <w:r>
+        <w:rPr>
+          <w:rFonts w:ascii="Times New Roman" w:eastAsia="Times New Roman" w:hAnsi="Times New Roman" w:cs="Times New Roman"/>
+          <w:b/>
+          <w:color w:val="2D3B45"/>
+          <w:sz w:val="32"/>
+          <w:szCs w:val="32"/>
+        </w:rPr>
+        <w:t>Space</w:t>
       </w:r>
     </w:p>
     <w:p>
@@ -586,7 +636,7 @@
         <w:spacing w:before="180" w:after="180"/>
         <w:ind w:left="720"/>
         <w:rPr>
-          <w:rFonts w:ascii="Times New Roman" w:hAnsi="Times New Roman" w:cs="Times New Roman" w:hint="eastAsia"/>
+          <w:rFonts w:ascii="Times New Roman" w:hAnsi="Times New Roman" w:cs="Times New Roman"/>
           <w:color w:val="2D3B45"/>
           <w:sz w:val="24"/>
           <w:szCs w:val="24"/>
@@ -728,7 +778,7 @@
         <w:shd w:val="clear" w:color="auto" w:fill="FFFFFF"/>
         <w:spacing w:before="180"/>
         <w:rPr>
-          <w:rFonts w:ascii="Times New Roman" w:eastAsia="Times New Roman" w:hAnsi="Times New Roman" w:cs="Times New Roman" w:hint="eastAsia"/>
+          <w:rFonts w:ascii="Times New Roman" w:eastAsia="Times New Roman" w:hAnsi="Times New Roman" w:cs="Times New Roman"/>
           <w:b/>
           <w:color w:val="2D3B45"/>
           <w:sz w:val="24"/>
@@ -842,7 +892,7 @@
     <w:p>
       <w:pPr>
         <w:rPr>
-          <w:rFonts w:ascii="Times New Roman" w:hAnsi="Times New Roman" w:cs="Times New Roman" w:hint="eastAsia"/>
+          <w:rFonts w:ascii="Times New Roman" w:hAnsi="Times New Roman" w:cs="Times New Roman"/>
           <w:sz w:val="24"/>
           <w:szCs w:val="24"/>
         </w:rPr>
@@ -903,7 +953,7 @@
         <w:spacing w:after="200"/>
         <w:ind w:left="360"/>
         <w:rPr>
-          <w:rFonts w:ascii="Times New Roman" w:eastAsia="Times New Roman" w:hAnsi="Times New Roman" w:cs="Times New Roman" w:hint="eastAsia"/>
+          <w:rFonts w:ascii="Times New Roman" w:eastAsia="Times New Roman" w:hAnsi="Times New Roman" w:cs="Times New Roman"/>
           <w:b/>
           <w:color w:val="2D3B45"/>
           <w:sz w:val="24"/>
@@ -1096,7 +1146,7 @@
         <w:shd w:val="clear" w:color="auto" w:fill="FFFFFF"/>
         <w:ind w:left="720"/>
         <w:rPr>
-          <w:rFonts w:ascii="Times New Roman" w:hAnsi="Times New Roman" w:cs="Times New Roman" w:hint="eastAsia"/>
+          <w:rFonts w:ascii="Times New Roman" w:hAnsi="Times New Roman" w:cs="Times New Roman"/>
           <w:color w:val="2D3B45"/>
           <w:sz w:val="24"/>
           <w:szCs w:val="24"/>
@@ -1194,7 +1244,7 @@
       <w:pPr>
         <w:shd w:val="clear" w:color="auto" w:fill="FFFFFF"/>
         <w:rPr>
-          <w:rFonts w:ascii="Times New Roman" w:hAnsi="Times New Roman" w:cs="Times New Roman" w:hint="eastAsia"/>
+          <w:rFonts w:ascii="Times New Roman" w:hAnsi="Times New Roman" w:cs="Times New Roman"/>
           <w:color w:val="2D3B45"/>
           <w:sz w:val="24"/>
           <w:szCs w:val="24"/>

</xml_diff>